<commit_message>
criação diretório e reorganização de pastas
</commit_message>
<xml_diff>
--- a/semestre_1/desenvolvimento_de_sistemas_1/resumos/comandos_java.docx
+++ b/semestre_1/desenvolvimento_de_sistemas_1/resumos/comandos_java.docx
@@ -537,6 +537,163 @@
           <w:szCs w:val="24"/>
         </w:rPr>
         <w:t>.</w:t>
+      </w:r>
+    </w:p>
+    <w:p>
+      <w:pPr>
+        <w:pStyle w:val="PargrafodaLista"/>
+        <w:numPr>
+          <w:ilvl w:val="0"/>
+          <w:numId w:val="1"/>
+        </w:numPr>
+        <w:rPr>
+          <w:rFonts w:ascii="Arial" w:hAnsi="Arial" w:cs="Arial"/>
+          <w:b/>
+          <w:bCs/>
+          <w:sz w:val="24"/>
+          <w:szCs w:val="24"/>
+        </w:rPr>
+      </w:pPr>
+      <w:proofErr w:type="spellStart"/>
+      <w:r>
+        <w:rPr>
+          <w:rFonts w:ascii="Arial" w:hAnsi="Arial" w:cs="Arial"/>
+          <w:b/>
+          <w:bCs/>
+          <w:sz w:val="24"/>
+          <w:szCs w:val="24"/>
+          <w:highlight w:val="yellow"/>
+        </w:rPr>
+        <w:t>psvm</w:t>
+      </w:r>
+      <w:proofErr w:type="spellEnd"/>
+      <w:r>
+        <w:rPr>
+          <w:rFonts w:ascii="Arial" w:hAnsi="Arial" w:cs="Arial"/>
+          <w:b/>
+          <w:bCs/>
+          <w:sz w:val="24"/>
+          <w:szCs w:val="24"/>
+        </w:rPr>
+        <w:t xml:space="preserve"> </w:t>
+      </w:r>
+      <w:r>
+        <w:rPr>
+          <w:rFonts w:ascii="Arial" w:hAnsi="Arial" w:cs="Arial"/>
+          <w:sz w:val="24"/>
+          <w:szCs w:val="24"/>
+        </w:rPr>
+        <w:t xml:space="preserve">Escreve automaticamente </w:t>
+      </w:r>
+      <w:proofErr w:type="spellStart"/>
+      <w:r>
+        <w:rPr>
+          <w:rFonts w:ascii="Arial" w:hAnsi="Arial" w:cs="Arial"/>
+          <w:sz w:val="24"/>
+          <w:szCs w:val="24"/>
+        </w:rPr>
+        <w:t>public</w:t>
+      </w:r>
+      <w:proofErr w:type="spellEnd"/>
+      <w:r>
+        <w:rPr>
+          <w:rFonts w:ascii="Arial" w:hAnsi="Arial" w:cs="Arial"/>
+          <w:sz w:val="24"/>
+          <w:szCs w:val="24"/>
+        </w:rPr>
+        <w:t xml:space="preserve"> </w:t>
+      </w:r>
+      <w:proofErr w:type="spellStart"/>
+      <w:r>
+        <w:rPr>
+          <w:rFonts w:ascii="Arial" w:hAnsi="Arial" w:cs="Arial"/>
+          <w:sz w:val="24"/>
+          <w:szCs w:val="24"/>
+        </w:rPr>
+        <w:t>static</w:t>
+      </w:r>
+      <w:proofErr w:type="spellEnd"/>
+      <w:r>
+        <w:rPr>
+          <w:rFonts w:ascii="Arial" w:hAnsi="Arial" w:cs="Arial"/>
+          <w:sz w:val="24"/>
+          <w:szCs w:val="24"/>
+        </w:rPr>
+        <w:t xml:space="preserve"> </w:t>
+      </w:r>
+      <w:proofErr w:type="spellStart"/>
+      <w:r>
+        <w:rPr>
+          <w:rFonts w:ascii="Arial" w:hAnsi="Arial" w:cs="Arial"/>
+          <w:sz w:val="24"/>
+          <w:szCs w:val="24"/>
+        </w:rPr>
+        <w:t>void</w:t>
+      </w:r>
+      <w:proofErr w:type="spellEnd"/>
+      <w:r>
+        <w:rPr>
+          <w:rFonts w:ascii="Arial" w:hAnsi="Arial" w:cs="Arial"/>
+          <w:sz w:val="24"/>
+          <w:szCs w:val="24"/>
+        </w:rPr>
+        <w:t xml:space="preserve"> </w:t>
+      </w:r>
+      <w:proofErr w:type="spellStart"/>
+      <w:proofErr w:type="gramStart"/>
+      <w:r>
+        <w:rPr>
+          <w:rFonts w:ascii="Arial" w:hAnsi="Arial" w:cs="Arial"/>
+          <w:sz w:val="24"/>
+          <w:szCs w:val="24"/>
+        </w:rPr>
+        <w:t>main</w:t>
+      </w:r>
+      <w:proofErr w:type="spellEnd"/>
+      <w:r>
+        <w:rPr>
+          <w:rFonts w:ascii="Arial" w:hAnsi="Arial" w:cs="Arial"/>
+          <w:sz w:val="24"/>
+          <w:szCs w:val="24"/>
+        </w:rPr>
+        <w:t>(</w:t>
+      </w:r>
+      <w:proofErr w:type="spellStart"/>
+      <w:proofErr w:type="gramEnd"/>
+      <w:r>
+        <w:rPr>
+          <w:rFonts w:ascii="Arial" w:hAnsi="Arial" w:cs="Arial"/>
+          <w:sz w:val="24"/>
+          <w:szCs w:val="24"/>
+        </w:rPr>
+        <w:t>String</w:t>
+      </w:r>
+      <w:proofErr w:type="spellEnd"/>
+      <w:r>
+        <w:rPr>
+          <w:rFonts w:ascii="Arial" w:hAnsi="Arial" w:cs="Arial"/>
+          <w:sz w:val="24"/>
+          <w:szCs w:val="24"/>
+        </w:rPr>
+        <w:t xml:space="preserve">[ ] </w:t>
+      </w:r>
+      <w:proofErr w:type="spellStart"/>
+      <w:r>
+        <w:rPr>
+          <w:rFonts w:ascii="Arial" w:hAnsi="Arial" w:cs="Arial"/>
+          <w:sz w:val="24"/>
+          <w:szCs w:val="24"/>
+        </w:rPr>
+        <w:t>args</w:t>
+      </w:r>
+      <w:proofErr w:type="spellEnd"/>
+      <w:r>
+        <w:rPr>
+          <w:rFonts w:ascii="Arial" w:hAnsi="Arial" w:cs="Arial"/>
+          <w:sz w:val="24"/>
+          <w:szCs w:val="24"/>
+        </w:rPr>
+        <w:t>);</w:t>
       </w:r>
     </w:p>
     <w:sectPr>

</xml_diff>